<commit_message>
Updated main drum machine code. Currently taking simultaneous inputs from 2 piezos and able to translate them into MIDI signals on the iPhone. Woo hoo
</commit_message>
<xml_diff>
--- a/MIDI_Costume_Notes.docx
+++ b/MIDI_Costume_Notes.docx
@@ -22,8 +22,6 @@
       <w:r>
         <w:t>Idea: Create a functioning drum machine costume. Plan is to have 4 piezo sensors and a potentiometer to change the sounds on the “drum pads”.</w:t>
       </w:r>
-      <w:bookmarkStart w:id="0" w:name="_GoBack"/>
-      <w:bookmarkEnd w:id="0"/>
     </w:p>
     <w:p/>
     <w:p>
@@ -156,6 +154,20 @@
       <w:r>
         <w:t>Must be very careful with arrays in Arduino code. Make sure you’re pre-allocating everything very specifically.</w:t>
       </w:r>
+    </w:p>
+    <w:p>
+      <w:pPr>
+        <w:pStyle w:val="ListParagraph"/>
+        <w:numPr>
+          <w:ilvl w:val="0"/>
+          <w:numId w:val="3"/>
+        </w:numPr>
+      </w:pPr>
+      <w:r>
+        <w:t>Ohmergerd, remember to change the baudrate from 9600 to 31250 when going from printing to Serial to MIDI communication</w:t>
+      </w:r>
+      <w:bookmarkStart w:id="0" w:name="_GoBack"/>
+      <w:bookmarkEnd w:id="0"/>
     </w:p>
     <w:sectPr>
       <w:pgSz w:w="12240" w:h="15840"/>

</xml_diff>

<commit_message>
Final code before the costume's debut! 4 sensors and 1 potentiometer for changing one sensor's notes.
</commit_message>
<xml_diff>
--- a/MIDI_Costume_Notes.docx
+++ b/MIDI_Costume_Notes.docx
@@ -165,6 +165,24 @@
       </w:pPr>
       <w:r>
         <w:t>Ohmergerd, remember to change the baudrate from 9600 to 31250 when going from printing to Serial to MIDI communication</w:t>
+      </w:r>
+    </w:p>
+    <w:p/>
+    <w:p>
+      <w:r>
+        <w:t>Costume Issues</w:t>
+      </w:r>
+    </w:p>
+    <w:p>
+      <w:pPr>
+        <w:pStyle w:val="ListParagraph"/>
+        <w:numPr>
+          <w:ilvl w:val="0"/>
+          <w:numId w:val="4"/>
+        </w:numPr>
+      </w:pPr>
+      <w:r>
+        <w:t>Hot glue works very well for gluing the foam to the t-shirt, but it bleeds through and sticks on the other side. Should have put cardboard inside to prevent that</w:t>
       </w:r>
       <w:bookmarkStart w:id="0" w:name="_GoBack"/>
       <w:bookmarkEnd w:id="0"/>
@@ -295,6 +313,119 @@
     </w:lvl>
   </w:abstractNum>
   <w:abstractNum w:abstractNumId="1">
+    <w:nsid w:val="28255D4E"/>
+    <w:multiLevelType w:val="hybridMultilevel"/>
+    <w:tmpl w:val="A0A4505C"/>
+    <w:lvl w:ilvl="0" w:tplc="04090001">
+      <w:start w:val="1"/>
+      <w:numFmt w:val="bullet"/>
+      <w:lvlText w:val=""/>
+      <w:lvlJc w:val="left"/>
+      <w:pPr>
+        <w:ind w:left="720" w:hanging="360"/>
+      </w:pPr>
+      <w:rPr>
+        <w:rFonts w:ascii="Symbol" w:hAnsi="Symbol" w:hint="default"/>
+      </w:rPr>
+    </w:lvl>
+    <w:lvl w:ilvl="1" w:tplc="04090003" w:tentative="1">
+      <w:start w:val="1"/>
+      <w:numFmt w:val="bullet"/>
+      <w:lvlText w:val="o"/>
+      <w:lvlJc w:val="left"/>
+      <w:pPr>
+        <w:ind w:left="1440" w:hanging="360"/>
+      </w:pPr>
+      <w:rPr>
+        <w:rFonts w:ascii="Courier New" w:hAnsi="Courier New" w:hint="default"/>
+      </w:rPr>
+    </w:lvl>
+    <w:lvl w:ilvl="2" w:tplc="04090005" w:tentative="1">
+      <w:start w:val="1"/>
+      <w:numFmt w:val="bullet"/>
+      <w:lvlText w:val=""/>
+      <w:lvlJc w:val="left"/>
+      <w:pPr>
+        <w:ind w:left="2160" w:hanging="360"/>
+      </w:pPr>
+      <w:rPr>
+        <w:rFonts w:ascii="Wingdings" w:hAnsi="Wingdings" w:hint="default"/>
+      </w:rPr>
+    </w:lvl>
+    <w:lvl w:ilvl="3" w:tplc="04090001" w:tentative="1">
+      <w:start w:val="1"/>
+      <w:numFmt w:val="bullet"/>
+      <w:lvlText w:val=""/>
+      <w:lvlJc w:val="left"/>
+      <w:pPr>
+        <w:ind w:left="2880" w:hanging="360"/>
+      </w:pPr>
+      <w:rPr>
+        <w:rFonts w:ascii="Symbol" w:hAnsi="Symbol" w:hint="default"/>
+      </w:rPr>
+    </w:lvl>
+    <w:lvl w:ilvl="4" w:tplc="04090003" w:tentative="1">
+      <w:start w:val="1"/>
+      <w:numFmt w:val="bullet"/>
+      <w:lvlText w:val="o"/>
+      <w:lvlJc w:val="left"/>
+      <w:pPr>
+        <w:ind w:left="3600" w:hanging="360"/>
+      </w:pPr>
+      <w:rPr>
+        <w:rFonts w:ascii="Courier New" w:hAnsi="Courier New" w:hint="default"/>
+      </w:rPr>
+    </w:lvl>
+    <w:lvl w:ilvl="5" w:tplc="04090005" w:tentative="1">
+      <w:start w:val="1"/>
+      <w:numFmt w:val="bullet"/>
+      <w:lvlText w:val=""/>
+      <w:lvlJc w:val="left"/>
+      <w:pPr>
+        <w:ind w:left="4320" w:hanging="360"/>
+      </w:pPr>
+      <w:rPr>
+        <w:rFonts w:ascii="Wingdings" w:hAnsi="Wingdings" w:hint="default"/>
+      </w:rPr>
+    </w:lvl>
+    <w:lvl w:ilvl="6" w:tplc="04090001" w:tentative="1">
+      <w:start w:val="1"/>
+      <w:numFmt w:val="bullet"/>
+      <w:lvlText w:val=""/>
+      <w:lvlJc w:val="left"/>
+      <w:pPr>
+        <w:ind w:left="5040" w:hanging="360"/>
+      </w:pPr>
+      <w:rPr>
+        <w:rFonts w:ascii="Symbol" w:hAnsi="Symbol" w:hint="default"/>
+      </w:rPr>
+    </w:lvl>
+    <w:lvl w:ilvl="7" w:tplc="04090003" w:tentative="1">
+      <w:start w:val="1"/>
+      <w:numFmt w:val="bullet"/>
+      <w:lvlText w:val="o"/>
+      <w:lvlJc w:val="left"/>
+      <w:pPr>
+        <w:ind w:left="5760" w:hanging="360"/>
+      </w:pPr>
+      <w:rPr>
+        <w:rFonts w:ascii="Courier New" w:hAnsi="Courier New" w:hint="default"/>
+      </w:rPr>
+    </w:lvl>
+    <w:lvl w:ilvl="8" w:tplc="04090005" w:tentative="1">
+      <w:start w:val="1"/>
+      <w:numFmt w:val="bullet"/>
+      <w:lvlText w:val=""/>
+      <w:lvlJc w:val="left"/>
+      <w:pPr>
+        <w:ind w:left="6480" w:hanging="360"/>
+      </w:pPr>
+      <w:rPr>
+        <w:rFonts w:ascii="Wingdings" w:hAnsi="Wingdings" w:hint="default"/>
+      </w:rPr>
+    </w:lvl>
+  </w:abstractNum>
+  <w:abstractNum w:abstractNumId="2">
     <w:nsid w:val="5D751943"/>
     <w:multiLevelType w:val="hybridMultilevel"/>
     <w:tmpl w:val="B2527D48"/>
@@ -407,7 +538,7 @@
       </w:rPr>
     </w:lvl>
   </w:abstractNum>
-  <w:abstractNum w:abstractNumId="2">
+  <w:abstractNum w:abstractNumId="3">
     <w:nsid w:val="6636659C"/>
     <w:multiLevelType w:val="hybridMultilevel"/>
     <w:tmpl w:val="995AAC7C"/>
@@ -521,13 +652,16 @@
     </w:lvl>
   </w:abstractNum>
   <w:num w:numId="1">
-    <w:abstractNumId w:val="1"/>
+    <w:abstractNumId w:val="2"/>
   </w:num>
   <w:num w:numId="2">
     <w:abstractNumId w:val="0"/>
   </w:num>
   <w:num w:numId="3">
-    <w:abstractNumId w:val="2"/>
+    <w:abstractNumId w:val="3"/>
+  </w:num>
+  <w:num w:numId="4">
+    <w:abstractNumId w:val="1"/>
   </w:num>
 </w:numbering>
 </file>

</xml_diff>